<commit_message>
Modify Change Management Plan
</commit_message>
<xml_diff>
--- a/Documentation/For Finals/Completed Documents in Planner/CM_Complete.docx
+++ b/Documentation/For Finals/Completed Documents in Planner/CM_Complete.docx
@@ -16,157 +16,7 @@
         <w:spacing w:line="276" w:lineRule="auto"/>
         <w:jc w:val="center"/>
         <w:rPr>
-          <w:rFonts w:ascii="Times New Roman" w:eastAsia="Times New Roman" w:hAnsi="Times New Roman"/>
-          <w:b/>
-          <w:sz w:val="29"/>
-        </w:rPr>
-      </w:pPr>
-      <w:r>
-        <w:rPr>
-          <w:rFonts w:ascii="Times New Roman" w:eastAsia="Times New Roman" w:hAnsi="Times New Roman"/>
-          <w:b/>
-          <w:sz w:val="36"/>
-        </w:rPr>
-        <w:t>C</w:t>
-      </w:r>
-      <w:r>
-        <w:rPr>
-          <w:rFonts w:ascii="Times New Roman" w:eastAsia="Times New Roman" w:hAnsi="Times New Roman"/>
-          <w:b/>
-          <w:sz w:val="29"/>
-        </w:rPr>
-        <w:t>HANGE</w:t>
-      </w:r>
-      <w:r>
-        <w:rPr>
-          <w:rFonts w:ascii="Times New Roman" w:eastAsia="Times New Roman" w:hAnsi="Times New Roman"/>
-          <w:b/>
-          <w:sz w:val="36"/>
-        </w:rPr>
-        <w:t xml:space="preserve"> M</w:t>
-      </w:r>
-      <w:r>
-        <w:rPr>
-          <w:rFonts w:ascii="Times New Roman" w:eastAsia="Times New Roman" w:hAnsi="Times New Roman"/>
-          <w:b/>
-          <w:sz w:val="29"/>
-        </w:rPr>
-        <w:t>ANAGEMENT</w:t>
-      </w:r>
-      <w:r>
-        <w:rPr>
-          <w:rFonts w:ascii="Times New Roman" w:eastAsia="Times New Roman" w:hAnsi="Times New Roman"/>
-          <w:b/>
-          <w:sz w:val="36"/>
-        </w:rPr>
-        <w:t xml:space="preserve"> P</w:t>
-      </w:r>
-      <w:r>
-        <w:rPr>
-          <w:rFonts w:ascii="Times New Roman" w:eastAsia="Times New Roman" w:hAnsi="Times New Roman"/>
-          <w:b/>
-          <w:sz w:val="29"/>
-        </w:rPr>
-        <w:t>LAN</w:t>
-      </w:r>
-    </w:p>
-    <w:p>
-      <w:pPr>
-        <w:spacing w:line="276" w:lineRule="auto"/>
-        <w:rPr>
-          <w:rFonts w:ascii="Times New Roman" w:eastAsia="Times New Roman" w:hAnsi="Times New Roman"/>
-        </w:rPr>
-      </w:pPr>
-    </w:p>
-    <w:p>
-      <w:pPr>
-        <w:spacing w:line="276" w:lineRule="auto"/>
-        <w:jc w:val="center"/>
-        <w:rPr>
-          <w:rFonts w:ascii="Times New Roman" w:eastAsia="Times New Roman" w:hAnsi="Times New Roman"/>
-          <w:b/>
-          <w:sz w:val="28"/>
-        </w:rPr>
-      </w:pPr>
-      <w:r>
-        <w:rPr>
-          <w:rFonts w:ascii="Times New Roman" w:eastAsia="Times New Roman" w:hAnsi="Times New Roman"/>
-          <w:b/>
-          <w:sz w:val="28"/>
-        </w:rPr>
-        <w:t>&lt;</w:t>
-      </w:r>
-      <w:r>
-        <w:rPr>
-          <w:rFonts w:ascii="Times New Roman" w:eastAsia="Times New Roman" w:hAnsi="Times New Roman"/>
-          <w:b/>
-          <w:sz w:val="28"/>
-        </w:rPr>
-        <w:t>Hotel Escalation Management Module</w:t>
-      </w:r>
-      <w:r>
-        <w:rPr>
-          <w:rFonts w:ascii="Times New Roman" w:eastAsia="Times New Roman" w:hAnsi="Times New Roman"/>
-          <w:b/>
-          <w:sz w:val="28"/>
-        </w:rPr>
-        <w:t>&gt;</w:t>
-      </w:r>
-      <w:r>
-        <w:rPr>
-          <w:rFonts w:ascii="Times New Roman" w:eastAsia="Times New Roman" w:hAnsi="Times New Roman"/>
-          <w:b/>
-          <w:sz w:val="28"/>
-        </w:rPr>
-        <w:t xml:space="preserve"> </w:t>
-      </w:r>
-    </w:p>
-    <w:p>
-      <w:pPr>
-        <w:spacing w:line="360" w:lineRule="auto"/>
-        <w:rPr>
-          <w:rFonts w:ascii="Times New Roman" w:eastAsia="Times New Roman" w:hAnsi="Times New Roman"/>
-        </w:rPr>
-      </w:pPr>
-    </w:p>
-    <w:p>
-      <w:pPr>
-        <w:spacing w:line="360" w:lineRule="auto"/>
-        <w:rPr>
-          <w:rFonts w:ascii="Times New Roman" w:eastAsia="Times New Roman" w:hAnsi="Times New Roman"/>
-        </w:rPr>
-      </w:pPr>
-    </w:p>
-    <w:p>
-      <w:pPr>
-        <w:spacing w:line="360" w:lineRule="auto"/>
-        <w:rPr>
-          <w:rFonts w:ascii="Times New Roman" w:eastAsia="Times New Roman" w:hAnsi="Times New Roman"/>
-        </w:rPr>
-      </w:pPr>
-    </w:p>
-    <w:p>
-      <w:pPr>
-        <w:spacing w:line="360" w:lineRule="auto"/>
-        <w:rPr>
-          <w:rFonts w:ascii="Times New Roman" w:eastAsia="Times New Roman" w:hAnsi="Times New Roman"/>
-        </w:rPr>
-      </w:pPr>
-    </w:p>
-    <w:p>
-      <w:pPr>
-        <w:spacing w:line="360" w:lineRule="auto"/>
-        <w:rPr>
-          <w:rFonts w:ascii="Times New Roman" w:eastAsia="Times New Roman" w:hAnsi="Times New Roman"/>
-        </w:rPr>
-      </w:pPr>
-    </w:p>
-    <w:p>
-      <w:pPr>
-        <w:spacing w:line="360" w:lineRule="auto"/>
-        <w:jc w:val="center"/>
-        <w:rPr>
-          <w:rFonts w:ascii="Times New Roman" w:eastAsia="Times New Roman" w:hAnsi="Times New Roman"/>
+          <w:rFonts w:ascii="Calibri Light" w:eastAsia="Times New Roman" w:hAnsi="Calibri Light" w:cs="Calibri Light"/>
           <w:b/>
           <w:sz w:val="28"/>
           <w:szCs w:val="28"/>
@@ -174,31 +24,124 @@
       </w:pPr>
       <w:r>
         <w:rPr>
-          <w:rFonts w:ascii="Times New Roman" w:eastAsia="Times New Roman" w:hAnsi="Times New Roman"/>
+          <w:rFonts w:ascii="Calibri Light" w:eastAsia="Times New Roman" w:hAnsi="Calibri Light" w:cs="Calibri Light"/>
           <w:b/>
           <w:sz w:val="28"/>
           <w:szCs w:val="28"/>
         </w:rPr>
-        <w:t>Prepared By:</w:t>
-      </w:r>
+        <w:t>CHANGE MANAGEMENT PLAN</w:t>
+      </w:r>
+    </w:p>
+    <w:p>
+      <w:pPr>
+        <w:spacing w:line="276" w:lineRule="auto"/>
+        <w:rPr>
+          <w:rFonts w:ascii="Calibri Light" w:eastAsia="Times New Roman" w:hAnsi="Calibri Light" w:cs="Calibri Light"/>
+        </w:rPr>
+      </w:pPr>
+    </w:p>
+    <w:p>
+      <w:pPr>
+        <w:spacing w:line="276" w:lineRule="auto"/>
+        <w:jc w:val="center"/>
+        <w:rPr>
+          <w:rFonts w:ascii="Calibri Light" w:eastAsia="Times New Roman" w:hAnsi="Calibri Light" w:cs="Calibri Light"/>
+          <w:b/>
+          <w:sz w:val="28"/>
+        </w:rPr>
+      </w:pPr>
+      <w:r>
+        <w:rPr>
+          <w:rFonts w:ascii="Calibri Light" w:eastAsia="Times New Roman" w:hAnsi="Calibri Light" w:cs="Calibri Light"/>
+          <w:b/>
+          <w:sz w:val="28"/>
+        </w:rPr>
+        <w:t>&lt;</w:t>
+      </w:r>
+      <w:r>
+        <w:rPr>
+          <w:rFonts w:ascii="Calibri Light" w:eastAsia="Times New Roman" w:hAnsi="Calibri Light" w:cs="Calibri Light"/>
+          <w:b/>
+          <w:sz w:val="28"/>
+        </w:rPr>
+        <w:t>Hotel Escalation Management Module</w:t>
+      </w:r>
+      <w:r>
+        <w:rPr>
+          <w:rFonts w:ascii="Calibri Light" w:eastAsia="Times New Roman" w:hAnsi="Calibri Light" w:cs="Calibri Light"/>
+          <w:b/>
+          <w:sz w:val="28"/>
+        </w:rPr>
+        <w:t>&gt;</w:t>
+      </w:r>
+      <w:r>
+        <w:rPr>
+          <w:rFonts w:ascii="Calibri Light" w:eastAsia="Times New Roman" w:hAnsi="Calibri Light" w:cs="Calibri Light"/>
+          <w:b/>
+          <w:sz w:val="28"/>
+        </w:rPr>
+        <w:t xml:space="preserve"> </w:t>
+      </w:r>
+    </w:p>
+    <w:p>
+      <w:pPr>
+        <w:spacing w:line="360" w:lineRule="auto"/>
+        <w:rPr>
+          <w:rFonts w:ascii="Times New Roman" w:eastAsia="Times New Roman" w:hAnsi="Times New Roman"/>
+        </w:rPr>
+      </w:pPr>
+    </w:p>
+    <w:p>
+      <w:pPr>
+        <w:spacing w:line="360" w:lineRule="auto"/>
+        <w:rPr>
+          <w:rFonts w:ascii="Times New Roman" w:eastAsia="Times New Roman" w:hAnsi="Times New Roman"/>
+        </w:rPr>
+      </w:pPr>
+    </w:p>
+    <w:p>
+      <w:pPr>
+        <w:spacing w:line="360" w:lineRule="auto"/>
+        <w:rPr>
+          <w:rFonts w:ascii="Times New Roman" w:eastAsia="Times New Roman" w:hAnsi="Times New Roman"/>
+        </w:rPr>
+      </w:pPr>
+    </w:p>
+    <w:p>
+      <w:pPr>
+        <w:spacing w:line="360" w:lineRule="auto"/>
+        <w:rPr>
+          <w:rFonts w:ascii="Times New Roman" w:eastAsia="Times New Roman" w:hAnsi="Times New Roman"/>
+        </w:rPr>
+      </w:pPr>
+    </w:p>
+    <w:p>
+      <w:pPr>
+        <w:spacing w:line="360" w:lineRule="auto"/>
+        <w:rPr>
+          <w:rFonts w:ascii="Times New Roman" w:eastAsia="Times New Roman" w:hAnsi="Times New Roman"/>
+        </w:rPr>
+      </w:pPr>
     </w:p>
     <w:p>
       <w:pPr>
         <w:spacing w:line="360" w:lineRule="auto"/>
         <w:jc w:val="center"/>
         <w:rPr>
-          <w:rFonts w:ascii="Times New Roman" w:eastAsia="Times New Roman" w:hAnsi="Times New Roman"/>
+          <w:rFonts w:ascii="Calibri Light" w:eastAsia="Times New Roman" w:hAnsi="Calibri Light" w:cs="Calibri Light"/>
+          <w:b/>
           <w:sz w:val="28"/>
           <w:szCs w:val="28"/>
         </w:rPr>
       </w:pPr>
       <w:r>
         <w:rPr>
-          <w:rFonts w:ascii="Times New Roman" w:eastAsia="Times New Roman" w:hAnsi="Times New Roman"/>
+          <w:rFonts w:ascii="Calibri Light" w:eastAsia="Times New Roman" w:hAnsi="Calibri Light" w:cs="Calibri Light"/>
+          <w:b/>
           <w:sz w:val="28"/>
           <w:szCs w:val="28"/>
         </w:rPr>
-        <w:t xml:space="preserve">Alconcel, Alanis Watz </w:t>
+        <w:t>Prepared By:</w:t>
       </w:r>
     </w:p>
     <w:p>
@@ -206,18 +149,18 @@
         <w:spacing w:line="360" w:lineRule="auto"/>
         <w:jc w:val="center"/>
         <w:rPr>
-          <w:rFonts w:ascii="Times New Roman" w:eastAsia="Times New Roman" w:hAnsi="Times New Roman"/>
+          <w:rFonts w:eastAsia="Times New Roman" w:cs="Calibri"/>
           <w:sz w:val="28"/>
           <w:szCs w:val="28"/>
         </w:rPr>
       </w:pPr>
       <w:r>
         <w:rPr>
-          <w:rFonts w:ascii="Times New Roman" w:eastAsia="Times New Roman" w:hAnsi="Times New Roman"/>
+          <w:rFonts w:eastAsia="Times New Roman" w:cs="Calibri"/>
           <w:sz w:val="28"/>
           <w:szCs w:val="28"/>
         </w:rPr>
-        <w:t xml:space="preserve">Alabado, Matthew Arnold </w:t>
+        <w:t xml:space="preserve">Alconcel, Alanis Watz </w:t>
       </w:r>
     </w:p>
     <w:p>
@@ -225,18 +168,18 @@
         <w:spacing w:line="360" w:lineRule="auto"/>
         <w:jc w:val="center"/>
         <w:rPr>
-          <w:rFonts w:ascii="Times New Roman" w:eastAsia="Times New Roman" w:hAnsi="Times New Roman"/>
+          <w:rFonts w:eastAsia="Times New Roman" w:cs="Calibri"/>
           <w:sz w:val="28"/>
           <w:szCs w:val="28"/>
         </w:rPr>
       </w:pPr>
       <w:r>
         <w:rPr>
-          <w:rFonts w:ascii="Times New Roman" w:eastAsia="Times New Roman" w:hAnsi="Times New Roman"/>
+          <w:rFonts w:eastAsia="Times New Roman" w:cs="Calibri"/>
           <w:sz w:val="28"/>
           <w:szCs w:val="28"/>
         </w:rPr>
-        <w:t xml:space="preserve">Balubal, Samantha Nicole </w:t>
+        <w:t xml:space="preserve">Alabado, Matthew Arnold </w:t>
       </w:r>
     </w:p>
     <w:p>
@@ -244,18 +187,18 @@
         <w:spacing w:line="360" w:lineRule="auto"/>
         <w:jc w:val="center"/>
         <w:rPr>
-          <w:rFonts w:ascii="Times New Roman" w:eastAsia="Times New Roman" w:hAnsi="Times New Roman"/>
+          <w:rFonts w:eastAsia="Times New Roman" w:cs="Calibri"/>
           <w:sz w:val="28"/>
           <w:szCs w:val="28"/>
         </w:rPr>
       </w:pPr>
       <w:r>
         <w:rPr>
-          <w:rFonts w:ascii="Times New Roman" w:eastAsia="Times New Roman" w:hAnsi="Times New Roman"/>
+          <w:rFonts w:eastAsia="Times New Roman" w:cs="Calibri"/>
           <w:sz w:val="28"/>
           <w:szCs w:val="28"/>
         </w:rPr>
-        <w:t xml:space="preserve">Brillantes, Rachel Anne </w:t>
+        <w:t xml:space="preserve">Balubal, Samantha Nicole </w:t>
       </w:r>
     </w:p>
     <w:p>
@@ -263,18 +206,18 @@
         <w:spacing w:line="360" w:lineRule="auto"/>
         <w:jc w:val="center"/>
         <w:rPr>
-          <w:rFonts w:ascii="Times New Roman" w:eastAsia="Times New Roman" w:hAnsi="Times New Roman"/>
+          <w:rFonts w:eastAsia="Times New Roman" w:cs="Calibri"/>
           <w:sz w:val="28"/>
           <w:szCs w:val="28"/>
         </w:rPr>
       </w:pPr>
       <w:r>
         <w:rPr>
-          <w:rFonts w:ascii="Times New Roman" w:eastAsia="Times New Roman" w:hAnsi="Times New Roman"/>
+          <w:rFonts w:eastAsia="Times New Roman" w:cs="Calibri"/>
           <w:sz w:val="28"/>
           <w:szCs w:val="28"/>
         </w:rPr>
-        <w:t xml:space="preserve">Burton, Kathrine Danielle </w:t>
+        <w:t xml:space="preserve">Brillantes, Rachel Anne </w:t>
       </w:r>
     </w:p>
     <w:p>
@@ -282,65 +225,84 @@
         <w:spacing w:line="360" w:lineRule="auto"/>
         <w:jc w:val="center"/>
         <w:rPr>
-          <w:rFonts w:ascii="Times New Roman" w:eastAsia="Times New Roman" w:hAnsi="Times New Roman"/>
+          <w:rFonts w:eastAsia="Times New Roman" w:cs="Calibri"/>
           <w:sz w:val="28"/>
           <w:szCs w:val="28"/>
         </w:rPr>
       </w:pPr>
       <w:r>
         <w:rPr>
-          <w:rFonts w:ascii="Times New Roman" w:eastAsia="Times New Roman" w:hAnsi="Times New Roman"/>
+          <w:rFonts w:eastAsia="Times New Roman" w:cs="Calibri"/>
           <w:sz w:val="28"/>
           <w:szCs w:val="28"/>
         </w:rPr>
-        <w:t>Pamittan, Engel-Jan</w:t>
-      </w:r>
-    </w:p>
-    <w:p>
-      <w:pPr>
-        <w:spacing w:line="360" w:lineRule="auto"/>
-        <w:rPr>
-          <w:rFonts w:ascii="Times New Roman" w:eastAsia="Times New Roman" w:hAnsi="Times New Roman"/>
-        </w:rPr>
-      </w:pPr>
-    </w:p>
-    <w:p>
-      <w:pPr>
-        <w:spacing w:line="360" w:lineRule="auto"/>
-        <w:rPr>
-          <w:rFonts w:ascii="Times New Roman" w:eastAsia="Times New Roman" w:hAnsi="Times New Roman"/>
-        </w:rPr>
-      </w:pPr>
-    </w:p>
-    <w:p>
-      <w:pPr>
-        <w:spacing w:line="360" w:lineRule="auto"/>
-        <w:rPr>
-          <w:rFonts w:ascii="Times New Roman" w:eastAsia="Times New Roman" w:hAnsi="Times New Roman"/>
-        </w:rPr>
-      </w:pPr>
-    </w:p>
-    <w:p>
-      <w:pPr>
-        <w:spacing w:line="360" w:lineRule="auto"/>
-        <w:rPr>
-          <w:rFonts w:ascii="Times New Roman" w:eastAsia="Times New Roman" w:hAnsi="Times New Roman"/>
-        </w:rPr>
-      </w:pPr>
+        <w:t xml:space="preserve">Burton, Kathrine Danielle </w:t>
+      </w:r>
     </w:p>
     <w:p>
       <w:pPr>
         <w:spacing w:line="360" w:lineRule="auto"/>
         <w:jc w:val="center"/>
         <w:rPr>
-          <w:rFonts w:ascii="Times New Roman" w:eastAsia="Times New Roman" w:hAnsi="Times New Roman"/>
+          <w:rFonts w:eastAsia="Times New Roman" w:cs="Calibri"/>
+          <w:sz w:val="28"/>
+          <w:szCs w:val="28"/>
+        </w:rPr>
+      </w:pPr>
+      <w:r>
+        <w:rPr>
+          <w:rFonts w:eastAsia="Times New Roman" w:cs="Calibri"/>
+          <w:sz w:val="28"/>
+          <w:szCs w:val="28"/>
+        </w:rPr>
+        <w:t>Pamittan, Engel-Jan</w:t>
+      </w:r>
+    </w:p>
+    <w:p>
+      <w:pPr>
+        <w:spacing w:line="360" w:lineRule="auto"/>
+        <w:rPr>
+          <w:rFonts w:ascii="Times New Roman" w:eastAsia="Times New Roman" w:hAnsi="Times New Roman"/>
+        </w:rPr>
+      </w:pPr>
+    </w:p>
+    <w:p>
+      <w:pPr>
+        <w:spacing w:line="360" w:lineRule="auto"/>
+        <w:rPr>
+          <w:rFonts w:ascii="Times New Roman" w:eastAsia="Times New Roman" w:hAnsi="Times New Roman"/>
+        </w:rPr>
+      </w:pPr>
+    </w:p>
+    <w:p>
+      <w:pPr>
+        <w:spacing w:line="360" w:lineRule="auto"/>
+        <w:rPr>
+          <w:rFonts w:ascii="Times New Roman" w:eastAsia="Times New Roman" w:hAnsi="Times New Roman"/>
+        </w:rPr>
+      </w:pPr>
+    </w:p>
+    <w:p>
+      <w:pPr>
+        <w:spacing w:line="360" w:lineRule="auto"/>
+        <w:rPr>
+          <w:rFonts w:ascii="Times New Roman" w:eastAsia="Times New Roman" w:hAnsi="Times New Roman"/>
+        </w:rPr>
+      </w:pPr>
+    </w:p>
+    <w:p>
+      <w:pPr>
+        <w:spacing w:line="360" w:lineRule="auto"/>
+        <w:jc w:val="center"/>
+        <w:rPr>
+          <w:rFonts w:ascii="Calibri Light" w:eastAsia="Times New Roman" w:hAnsi="Calibri Light" w:cs="Calibri Light"/>
           <w:b/>
           <w:sz w:val="22"/>
         </w:rPr>
       </w:pPr>
       <w:r>
         <w:rPr>
-          <w:rFonts w:ascii="Times New Roman" w:eastAsia="Times New Roman" w:hAnsi="Times New Roman"/>
+          <w:rFonts w:ascii="Calibri Light" w:eastAsia="Times New Roman" w:hAnsi="Calibri Light" w:cs="Calibri Light"/>
           <w:b/>
           <w:sz w:val="28"/>
         </w:rPr>
@@ -352,14 +314,14 @@
         <w:spacing w:line="360" w:lineRule="auto"/>
         <w:jc w:val="center"/>
         <w:rPr>
-          <w:rFonts w:ascii="Times New Roman" w:eastAsia="Times New Roman" w:hAnsi="Times New Roman"/>
+          <w:rFonts w:ascii="Calibri Light" w:eastAsia="Times New Roman" w:hAnsi="Calibri Light" w:cs="Calibri Light"/>
           <w:b/>
           <w:sz w:val="22"/>
         </w:rPr>
       </w:pPr>
       <w:r>
         <w:rPr>
-          <w:rFonts w:ascii="Times New Roman" w:eastAsia="Times New Roman" w:hAnsi="Times New Roman"/>
+          <w:rFonts w:ascii="Calibri Light" w:eastAsia="Times New Roman" w:hAnsi="Calibri Light" w:cs="Calibri Light"/>
           <w:b/>
           <w:sz w:val="28"/>
         </w:rPr>
@@ -371,14 +333,14 @@
         <w:spacing w:line="360" w:lineRule="auto"/>
         <w:jc w:val="center"/>
         <w:rPr>
-          <w:rFonts w:ascii="Times New Roman" w:eastAsia="Times New Roman" w:hAnsi="Times New Roman"/>
+          <w:rFonts w:ascii="Calibri Light" w:eastAsia="Times New Roman" w:hAnsi="Calibri Light" w:cs="Calibri Light"/>
           <w:b/>
           <w:sz w:val="28"/>
         </w:rPr>
       </w:pPr>
       <w:r>
         <w:rPr>
-          <w:rFonts w:ascii="Times New Roman" w:eastAsia="Times New Roman" w:hAnsi="Times New Roman"/>
+          <w:rFonts w:ascii="Calibri Light" w:eastAsia="Times New Roman" w:hAnsi="Calibri Light" w:cs="Calibri Light"/>
           <w:b/>
           <w:sz w:val="28"/>
         </w:rPr>
@@ -444,7 +406,7 @@
         <w:spacing w:line="360" w:lineRule="auto"/>
         <w:jc w:val="center"/>
         <w:rPr>
-          <w:rFonts w:ascii="Times New Roman" w:eastAsia="Times New Roman" w:hAnsi="Times New Roman"/>
+          <w:rFonts w:ascii="Calibri Light" w:eastAsia="Times New Roman" w:hAnsi="Calibri Light" w:cs="Calibri Light"/>
           <w:b/>
           <w:sz w:val="22"/>
         </w:rPr>
@@ -459,844 +421,22 @@
       </w:pPr>
       <w:r>
         <w:rPr>
-          <w:rFonts w:ascii="Times New Roman" w:eastAsia="Times New Roman" w:hAnsi="Times New Roman"/>
+          <w:rFonts w:ascii="Calibri Light" w:eastAsia="Times New Roman" w:hAnsi="Calibri Light" w:cs="Calibri Light"/>
           <w:b/>
           <w:sz w:val="28"/>
         </w:rPr>
-        <w:t>November 27, 2017</w:t>
-      </w:r>
-    </w:p>
-    <w:p>
-      <w:pPr>
-        <w:spacing w:line="295" w:lineRule="exact"/>
-        <w:rPr>
-          <w:rFonts w:ascii="Times New Roman" w:eastAsia="Times New Roman" w:hAnsi="Times New Roman"/>
-        </w:rPr>
-      </w:pPr>
-      <w:bookmarkStart w:id="0" w:name="page2"/>
-      <w:bookmarkEnd w:id="0"/>
-    </w:p>
-    <w:p>
-      <w:pPr>
-        <w:spacing w:line="0" w:lineRule="atLeast"/>
-        <w:rPr>
-          <w:rFonts w:ascii="Times New Roman" w:eastAsia="Times New Roman" w:hAnsi="Times New Roman"/>
-          <w:b/>
-          <w:sz w:val="22"/>
-        </w:rPr>
-      </w:pPr>
-      <w:r>
-        <w:rPr>
-          <w:rFonts w:ascii="Times New Roman" w:eastAsia="Times New Roman" w:hAnsi="Times New Roman"/>
+        <w:t>November 27,</w:t>
+      </w:r>
+      <w:r>
+        <w:rPr>
+          <w:rFonts w:ascii="Calibri Light" w:eastAsia="Times New Roman" w:hAnsi="Calibri Light" w:cs="Calibri Light"/>
           <w:b/>
           <w:sz w:val="28"/>
         </w:rPr>
-        <w:t>T</w:t>
-      </w:r>
-      <w:r>
-        <w:rPr>
-          <w:rFonts w:ascii="Times New Roman" w:eastAsia="Times New Roman" w:hAnsi="Times New Roman"/>
-          <w:b/>
-          <w:sz w:val="22"/>
-        </w:rPr>
-        <w:t>ABLE OF</w:t>
-      </w:r>
-      <w:r>
-        <w:rPr>
-          <w:rFonts w:ascii="Times New Roman" w:eastAsia="Times New Roman" w:hAnsi="Times New Roman"/>
-          <w:b/>
-          <w:sz w:val="28"/>
-        </w:rPr>
-        <w:t xml:space="preserve"> C</w:t>
-      </w:r>
-      <w:r>
-        <w:rPr>
-          <w:rFonts w:ascii="Times New Roman" w:eastAsia="Times New Roman" w:hAnsi="Times New Roman"/>
-          <w:b/>
-          <w:sz w:val="22"/>
-        </w:rPr>
-        <w:t>ONTENTS</w:t>
-      </w:r>
-    </w:p>
-    <w:p>
-      <w:pPr>
-        <w:spacing w:line="5" w:lineRule="exact"/>
-        <w:rPr>
-          <w:rFonts w:ascii="Times New Roman" w:eastAsia="Times New Roman" w:hAnsi="Times New Roman"/>
-        </w:rPr>
-      </w:pPr>
-    </w:p>
-    <w:p>
-      <w:pPr>
-        <w:tabs>
-          <w:tab w:val="left" w:leader="dot" w:pos="9220"/>
-        </w:tabs>
-        <w:spacing w:line="0" w:lineRule="atLeast"/>
-        <w:rPr>
-          <w:rFonts w:ascii="Times New Roman" w:eastAsia="Times New Roman" w:hAnsi="Times New Roman"/>
-          <w:sz w:val="23"/>
-        </w:rPr>
-      </w:pPr>
-      <w:hyperlink w:anchor="page3" w:history="1">
-        <w:r>
-          <w:rPr>
-            <w:rFonts w:ascii="Times New Roman" w:eastAsia="Times New Roman" w:hAnsi="Times New Roman"/>
-          </w:rPr>
-          <w:t>I</w:t>
-        </w:r>
-        <w:r>
-          <w:rPr>
-            <w:rFonts w:ascii="Times New Roman" w:eastAsia="Times New Roman" w:hAnsi="Times New Roman"/>
-            <w:sz w:val="18"/>
-          </w:rPr>
-          <w:t>NTRODUCTION</w:t>
-        </w:r>
-      </w:hyperlink>
-      <w:r>
-        <w:rPr>
-          <w:rFonts w:ascii="Times New Roman" w:eastAsia="Times New Roman" w:hAnsi="Times New Roman"/>
-        </w:rPr>
-        <w:tab/>
-      </w:r>
-      <w:hyperlink w:anchor="page3" w:history="1">
-        <w:r>
-          <w:rPr>
-            <w:rFonts w:ascii="Times New Roman" w:eastAsia="Times New Roman" w:hAnsi="Times New Roman"/>
-            <w:sz w:val="23"/>
-          </w:rPr>
-          <w:t>2</w:t>
-        </w:r>
-      </w:hyperlink>
-    </w:p>
-    <w:p>
-      <w:pPr>
-        <w:tabs>
-          <w:tab w:val="left" w:leader="dot" w:pos="9220"/>
-        </w:tabs>
-        <w:spacing w:line="0" w:lineRule="atLeast"/>
-        <w:rPr>
-          <w:rFonts w:ascii="Times New Roman" w:eastAsia="Times New Roman" w:hAnsi="Times New Roman"/>
-          <w:sz w:val="23"/>
-        </w:rPr>
-      </w:pPr>
-      <w:hyperlink w:anchor="page3" w:history="1">
-        <w:r>
-          <w:rPr>
-            <w:rFonts w:ascii="Times New Roman" w:eastAsia="Times New Roman" w:hAnsi="Times New Roman"/>
-          </w:rPr>
-          <w:t>C</w:t>
-        </w:r>
-        <w:r>
-          <w:rPr>
-            <w:rFonts w:ascii="Times New Roman" w:eastAsia="Times New Roman" w:hAnsi="Times New Roman"/>
-            <w:sz w:val="18"/>
-          </w:rPr>
-          <w:t>HANGE</w:t>
-        </w:r>
-        <w:r>
-          <w:rPr>
-            <w:rFonts w:ascii="Times New Roman" w:eastAsia="Times New Roman" w:hAnsi="Times New Roman"/>
-          </w:rPr>
-          <w:t xml:space="preserve"> M</w:t>
-        </w:r>
-        <w:r>
-          <w:rPr>
-            <w:rFonts w:ascii="Times New Roman" w:eastAsia="Times New Roman" w:hAnsi="Times New Roman"/>
-            <w:sz w:val="18"/>
-          </w:rPr>
-          <w:t>ANAGEMENT</w:t>
-        </w:r>
-        <w:r>
-          <w:rPr>
-            <w:rFonts w:ascii="Times New Roman" w:eastAsia="Times New Roman" w:hAnsi="Times New Roman"/>
-          </w:rPr>
-          <w:t xml:space="preserve"> A</w:t>
-        </w:r>
-        <w:r>
-          <w:rPr>
-            <w:rFonts w:ascii="Times New Roman" w:eastAsia="Times New Roman" w:hAnsi="Times New Roman"/>
-            <w:sz w:val="18"/>
-          </w:rPr>
-          <w:t>PPROACH</w:t>
-        </w:r>
-      </w:hyperlink>
-      <w:r>
-        <w:rPr>
-          <w:rFonts w:ascii="Times New Roman" w:eastAsia="Times New Roman" w:hAnsi="Times New Roman"/>
-        </w:rPr>
-        <w:tab/>
-      </w:r>
-      <w:hyperlink w:anchor="page3" w:history="1">
-        <w:r>
-          <w:rPr>
-            <w:rFonts w:ascii="Times New Roman" w:eastAsia="Times New Roman" w:hAnsi="Times New Roman"/>
-            <w:sz w:val="23"/>
-          </w:rPr>
-          <w:t>2</w:t>
-        </w:r>
-      </w:hyperlink>
-    </w:p>
-    <w:p>
-      <w:pPr>
-        <w:tabs>
-          <w:tab w:val="left" w:leader="dot" w:pos="9220"/>
-        </w:tabs>
-        <w:spacing w:line="0" w:lineRule="atLeast"/>
-        <w:rPr>
-          <w:rFonts w:ascii="Times New Roman" w:eastAsia="Times New Roman" w:hAnsi="Times New Roman"/>
-          <w:sz w:val="23"/>
-        </w:rPr>
-      </w:pPr>
-      <w:hyperlink w:anchor="page3" w:history="1">
-        <w:r>
-          <w:rPr>
-            <w:rFonts w:ascii="Times New Roman" w:eastAsia="Times New Roman" w:hAnsi="Times New Roman"/>
-          </w:rPr>
-          <w:t>D</w:t>
-        </w:r>
-        <w:r>
-          <w:rPr>
-            <w:rFonts w:ascii="Times New Roman" w:eastAsia="Times New Roman" w:hAnsi="Times New Roman"/>
-            <w:sz w:val="18"/>
-          </w:rPr>
-          <w:t>EFINITIONS OF</w:t>
-        </w:r>
-        <w:r>
-          <w:rPr>
-            <w:rFonts w:ascii="Times New Roman" w:eastAsia="Times New Roman" w:hAnsi="Times New Roman"/>
-          </w:rPr>
-          <w:t xml:space="preserve"> C</w:t>
-        </w:r>
-        <w:r>
-          <w:rPr>
-            <w:rFonts w:ascii="Times New Roman" w:eastAsia="Times New Roman" w:hAnsi="Times New Roman"/>
-            <w:sz w:val="18"/>
-          </w:rPr>
-          <w:t>HANGE</w:t>
-        </w:r>
-      </w:hyperlink>
-      <w:r>
-        <w:rPr>
-          <w:rFonts w:ascii="Times New Roman" w:eastAsia="Times New Roman" w:hAnsi="Times New Roman"/>
-        </w:rPr>
-        <w:tab/>
-      </w:r>
-      <w:hyperlink w:anchor="page3" w:history="1">
-        <w:r>
-          <w:rPr>
-            <w:rFonts w:ascii="Times New Roman" w:eastAsia="Times New Roman" w:hAnsi="Times New Roman"/>
-            <w:sz w:val="23"/>
-          </w:rPr>
-          <w:t>2</w:t>
-        </w:r>
-      </w:hyperlink>
-    </w:p>
-    <w:p>
-      <w:pPr>
-        <w:tabs>
-          <w:tab w:val="left" w:leader="dot" w:pos="9220"/>
-        </w:tabs>
-        <w:spacing w:line="0" w:lineRule="atLeast"/>
-        <w:rPr>
-          <w:rFonts w:ascii="Times New Roman" w:eastAsia="Times New Roman" w:hAnsi="Times New Roman"/>
-          <w:sz w:val="23"/>
-        </w:rPr>
-      </w:pPr>
-      <w:hyperlink w:anchor="page4" w:history="1">
-        <w:r>
-          <w:rPr>
-            <w:rFonts w:ascii="Times New Roman" w:eastAsia="Times New Roman" w:hAnsi="Times New Roman"/>
-          </w:rPr>
-          <w:t>C</w:t>
-        </w:r>
-        <w:r>
-          <w:rPr>
-            <w:rFonts w:ascii="Times New Roman" w:eastAsia="Times New Roman" w:hAnsi="Times New Roman"/>
-            <w:sz w:val="18"/>
-          </w:rPr>
-          <w:t>HANGE</w:t>
-        </w:r>
-        <w:r>
-          <w:rPr>
-            <w:rFonts w:ascii="Times New Roman" w:eastAsia="Times New Roman" w:hAnsi="Times New Roman"/>
-          </w:rPr>
-          <w:t xml:space="preserve"> C</w:t>
-        </w:r>
-        <w:r>
-          <w:rPr>
-            <w:rFonts w:ascii="Times New Roman" w:eastAsia="Times New Roman" w:hAnsi="Times New Roman"/>
-            <w:sz w:val="18"/>
-          </w:rPr>
-          <w:t>ONTROL</w:t>
-        </w:r>
-        <w:r>
-          <w:rPr>
-            <w:rFonts w:ascii="Times New Roman" w:eastAsia="Times New Roman" w:hAnsi="Times New Roman"/>
-          </w:rPr>
-          <w:t xml:space="preserve"> B</w:t>
-        </w:r>
-        <w:r>
-          <w:rPr>
-            <w:rFonts w:ascii="Times New Roman" w:eastAsia="Times New Roman" w:hAnsi="Times New Roman"/>
-            <w:sz w:val="18"/>
-          </w:rPr>
-          <w:t>OARD</w:t>
-        </w:r>
-      </w:hyperlink>
-      <w:r>
-        <w:rPr>
-          <w:rFonts w:ascii="Times New Roman" w:eastAsia="Times New Roman" w:hAnsi="Times New Roman"/>
-        </w:rPr>
-        <w:tab/>
-      </w:r>
-      <w:hyperlink w:anchor="page4" w:history="1">
-        <w:r>
-          <w:rPr>
-            <w:rFonts w:ascii="Times New Roman" w:eastAsia="Times New Roman" w:hAnsi="Times New Roman"/>
-            <w:sz w:val="23"/>
-          </w:rPr>
-          <w:t>3</w:t>
-        </w:r>
-      </w:hyperlink>
-    </w:p>
-    <w:p>
-      <w:pPr>
-        <w:tabs>
-          <w:tab w:val="left" w:leader="dot" w:pos="9220"/>
-        </w:tabs>
-        <w:spacing w:line="0" w:lineRule="atLeast"/>
-        <w:rPr>
-          <w:rFonts w:ascii="Times New Roman" w:eastAsia="Times New Roman" w:hAnsi="Times New Roman"/>
-          <w:sz w:val="23"/>
-        </w:rPr>
-      </w:pPr>
-      <w:hyperlink w:anchor="page5" w:history="1">
-        <w:r>
-          <w:rPr>
-            <w:rFonts w:ascii="Times New Roman" w:eastAsia="Times New Roman" w:hAnsi="Times New Roman"/>
-          </w:rPr>
-          <w:t>R</w:t>
-        </w:r>
-        <w:r>
-          <w:rPr>
-            <w:rFonts w:ascii="Times New Roman" w:eastAsia="Times New Roman" w:hAnsi="Times New Roman"/>
-            <w:sz w:val="18"/>
-          </w:rPr>
-          <w:t>OLES AND</w:t>
-        </w:r>
-        <w:r>
-          <w:rPr>
-            <w:rFonts w:ascii="Times New Roman" w:eastAsia="Times New Roman" w:hAnsi="Times New Roman"/>
-          </w:rPr>
-          <w:t xml:space="preserve"> R</w:t>
-        </w:r>
-        <w:r>
-          <w:rPr>
-            <w:rFonts w:ascii="Times New Roman" w:eastAsia="Times New Roman" w:hAnsi="Times New Roman"/>
-            <w:sz w:val="18"/>
-          </w:rPr>
-          <w:t>ESPONSIBILITIES</w:t>
-        </w:r>
-      </w:hyperlink>
-      <w:r>
-        <w:rPr>
-          <w:rFonts w:ascii="Times New Roman" w:eastAsia="Times New Roman" w:hAnsi="Times New Roman"/>
-        </w:rPr>
-        <w:tab/>
-      </w:r>
-      <w:hyperlink w:anchor="page5" w:history="1">
-        <w:r>
-          <w:rPr>
-            <w:rFonts w:ascii="Times New Roman" w:eastAsia="Times New Roman" w:hAnsi="Times New Roman"/>
-            <w:sz w:val="23"/>
-          </w:rPr>
-          <w:t>4</w:t>
-        </w:r>
-      </w:hyperlink>
-    </w:p>
-    <w:p>
-      <w:pPr>
-        <w:tabs>
-          <w:tab w:val="left" w:leader="dot" w:pos="9220"/>
-        </w:tabs>
-        <w:spacing w:line="0" w:lineRule="atLeast"/>
-        <w:rPr>
-          <w:rFonts w:ascii="Times New Roman" w:eastAsia="Times New Roman" w:hAnsi="Times New Roman"/>
-          <w:sz w:val="23"/>
-        </w:rPr>
-      </w:pPr>
-      <w:hyperlink w:anchor="page5" w:history="1">
-        <w:r>
-          <w:rPr>
-            <w:rFonts w:ascii="Times New Roman" w:eastAsia="Times New Roman" w:hAnsi="Times New Roman"/>
-          </w:rPr>
-          <w:t>C</w:t>
-        </w:r>
-        <w:r>
-          <w:rPr>
-            <w:rFonts w:ascii="Times New Roman" w:eastAsia="Times New Roman" w:hAnsi="Times New Roman"/>
-            <w:sz w:val="18"/>
-          </w:rPr>
-          <w:t>HANGE</w:t>
-        </w:r>
-        <w:r>
-          <w:rPr>
-            <w:rFonts w:ascii="Times New Roman" w:eastAsia="Times New Roman" w:hAnsi="Times New Roman"/>
-          </w:rPr>
-          <w:t xml:space="preserve"> C</w:t>
-        </w:r>
-        <w:r>
-          <w:rPr>
-            <w:rFonts w:ascii="Times New Roman" w:eastAsia="Times New Roman" w:hAnsi="Times New Roman"/>
-            <w:sz w:val="18"/>
-          </w:rPr>
-          <w:t>ONTROL</w:t>
-        </w:r>
-        <w:r>
-          <w:rPr>
-            <w:rFonts w:ascii="Times New Roman" w:eastAsia="Times New Roman" w:hAnsi="Times New Roman"/>
-          </w:rPr>
-          <w:t xml:space="preserve"> P</w:t>
-        </w:r>
-        <w:r>
-          <w:rPr>
-            <w:rFonts w:ascii="Times New Roman" w:eastAsia="Times New Roman" w:hAnsi="Times New Roman"/>
-            <w:sz w:val="18"/>
-          </w:rPr>
-          <w:t>ROCESS</w:t>
-        </w:r>
-      </w:hyperlink>
-      <w:r>
-        <w:rPr>
-          <w:rFonts w:ascii="Times New Roman" w:eastAsia="Times New Roman" w:hAnsi="Times New Roman"/>
-        </w:rPr>
-        <w:tab/>
-      </w:r>
-      <w:hyperlink w:anchor="page5" w:history="1">
-        <w:r>
-          <w:rPr>
-            <w:rFonts w:ascii="Times New Roman" w:eastAsia="Times New Roman" w:hAnsi="Times New Roman"/>
-            <w:sz w:val="23"/>
-          </w:rPr>
-          <w:t>4</w:t>
-        </w:r>
-      </w:hyperlink>
-    </w:p>
-    <w:p>
-      <w:pPr>
-        <w:spacing w:line="200" w:lineRule="exact"/>
-        <w:rPr>
-          <w:rFonts w:ascii="Times New Roman" w:eastAsia="Times New Roman" w:hAnsi="Times New Roman"/>
-        </w:rPr>
-      </w:pPr>
-    </w:p>
-    <w:p>
-      <w:pPr>
-        <w:spacing w:line="200" w:lineRule="exact"/>
-        <w:rPr>
-          <w:rFonts w:ascii="Times New Roman" w:eastAsia="Times New Roman" w:hAnsi="Times New Roman"/>
-        </w:rPr>
-      </w:pPr>
-    </w:p>
-    <w:p>
-      <w:pPr>
-        <w:spacing w:line="200" w:lineRule="exact"/>
-        <w:rPr>
-          <w:rFonts w:ascii="Times New Roman" w:eastAsia="Times New Roman" w:hAnsi="Times New Roman"/>
-        </w:rPr>
-      </w:pPr>
-    </w:p>
-    <w:p>
-      <w:pPr>
-        <w:spacing w:line="200" w:lineRule="exact"/>
-        <w:rPr>
-          <w:rFonts w:ascii="Times New Roman" w:eastAsia="Times New Roman" w:hAnsi="Times New Roman"/>
-        </w:rPr>
-      </w:pPr>
-    </w:p>
-    <w:p>
-      <w:pPr>
-        <w:spacing w:line="200" w:lineRule="exact"/>
-        <w:rPr>
-          <w:rFonts w:ascii="Times New Roman" w:eastAsia="Times New Roman" w:hAnsi="Times New Roman"/>
-        </w:rPr>
-      </w:pPr>
-    </w:p>
-    <w:p>
-      <w:pPr>
-        <w:spacing w:line="200" w:lineRule="exact"/>
-        <w:rPr>
-          <w:rFonts w:ascii="Times New Roman" w:eastAsia="Times New Roman" w:hAnsi="Times New Roman"/>
-        </w:rPr>
-      </w:pPr>
-    </w:p>
-    <w:p>
-      <w:pPr>
-        <w:spacing w:line="200" w:lineRule="exact"/>
-        <w:rPr>
-          <w:rFonts w:ascii="Times New Roman" w:eastAsia="Times New Roman" w:hAnsi="Times New Roman"/>
-        </w:rPr>
-      </w:pPr>
-    </w:p>
-    <w:p>
-      <w:pPr>
-        <w:spacing w:line="200" w:lineRule="exact"/>
-        <w:rPr>
-          <w:rFonts w:ascii="Times New Roman" w:eastAsia="Times New Roman" w:hAnsi="Times New Roman"/>
-        </w:rPr>
-      </w:pPr>
-    </w:p>
-    <w:p>
-      <w:pPr>
-        <w:spacing w:line="200" w:lineRule="exact"/>
-        <w:rPr>
-          <w:rFonts w:ascii="Times New Roman" w:eastAsia="Times New Roman" w:hAnsi="Times New Roman"/>
-        </w:rPr>
-      </w:pPr>
-    </w:p>
-    <w:p>
-      <w:pPr>
-        <w:spacing w:line="200" w:lineRule="exact"/>
-        <w:rPr>
-          <w:rFonts w:ascii="Times New Roman" w:eastAsia="Times New Roman" w:hAnsi="Times New Roman"/>
-        </w:rPr>
-      </w:pPr>
-    </w:p>
-    <w:p>
-      <w:pPr>
-        <w:spacing w:line="200" w:lineRule="exact"/>
-        <w:rPr>
-          <w:rFonts w:ascii="Times New Roman" w:eastAsia="Times New Roman" w:hAnsi="Times New Roman"/>
-        </w:rPr>
-      </w:pPr>
-    </w:p>
-    <w:p>
-      <w:pPr>
-        <w:spacing w:line="200" w:lineRule="exact"/>
-        <w:rPr>
-          <w:rFonts w:ascii="Times New Roman" w:eastAsia="Times New Roman" w:hAnsi="Times New Roman"/>
-        </w:rPr>
-      </w:pPr>
-    </w:p>
-    <w:p>
-      <w:pPr>
-        <w:spacing w:line="200" w:lineRule="exact"/>
-        <w:rPr>
-          <w:rFonts w:ascii="Times New Roman" w:eastAsia="Times New Roman" w:hAnsi="Times New Roman"/>
-        </w:rPr>
-      </w:pPr>
-    </w:p>
-    <w:p>
-      <w:pPr>
-        <w:spacing w:line="200" w:lineRule="exact"/>
-        <w:rPr>
-          <w:rFonts w:ascii="Times New Roman" w:eastAsia="Times New Roman" w:hAnsi="Times New Roman"/>
-        </w:rPr>
-      </w:pPr>
-    </w:p>
-    <w:p>
-      <w:pPr>
-        <w:spacing w:line="200" w:lineRule="exact"/>
-        <w:rPr>
-          <w:rFonts w:ascii="Times New Roman" w:eastAsia="Times New Roman" w:hAnsi="Times New Roman"/>
-        </w:rPr>
-      </w:pPr>
-    </w:p>
-    <w:p>
-      <w:pPr>
-        <w:spacing w:line="200" w:lineRule="exact"/>
-        <w:rPr>
-          <w:rFonts w:ascii="Times New Roman" w:eastAsia="Times New Roman" w:hAnsi="Times New Roman"/>
-        </w:rPr>
-      </w:pPr>
-    </w:p>
-    <w:p>
-      <w:pPr>
-        <w:spacing w:line="200" w:lineRule="exact"/>
-        <w:rPr>
-          <w:rFonts w:ascii="Times New Roman" w:eastAsia="Times New Roman" w:hAnsi="Times New Roman"/>
-        </w:rPr>
-      </w:pPr>
-    </w:p>
-    <w:p>
-      <w:pPr>
-        <w:spacing w:line="200" w:lineRule="exact"/>
-        <w:rPr>
-          <w:rFonts w:ascii="Times New Roman" w:eastAsia="Times New Roman" w:hAnsi="Times New Roman"/>
-        </w:rPr>
-      </w:pPr>
-    </w:p>
-    <w:p>
-      <w:pPr>
-        <w:spacing w:line="200" w:lineRule="exact"/>
-        <w:rPr>
-          <w:rFonts w:ascii="Times New Roman" w:eastAsia="Times New Roman" w:hAnsi="Times New Roman"/>
-        </w:rPr>
-      </w:pPr>
-    </w:p>
-    <w:p>
-      <w:pPr>
-        <w:spacing w:line="200" w:lineRule="exact"/>
-        <w:rPr>
-          <w:rFonts w:ascii="Times New Roman" w:eastAsia="Times New Roman" w:hAnsi="Times New Roman"/>
-        </w:rPr>
-      </w:pPr>
-    </w:p>
-    <w:p>
-      <w:pPr>
-        <w:spacing w:line="200" w:lineRule="exact"/>
-        <w:rPr>
-          <w:rFonts w:ascii="Times New Roman" w:eastAsia="Times New Roman" w:hAnsi="Times New Roman"/>
-        </w:rPr>
-      </w:pPr>
-    </w:p>
-    <w:p>
-      <w:pPr>
-        <w:spacing w:line="200" w:lineRule="exact"/>
-        <w:rPr>
-          <w:rFonts w:ascii="Times New Roman" w:eastAsia="Times New Roman" w:hAnsi="Times New Roman"/>
-        </w:rPr>
-      </w:pPr>
-    </w:p>
-    <w:p>
-      <w:pPr>
-        <w:spacing w:line="200" w:lineRule="exact"/>
-        <w:rPr>
-          <w:rFonts w:ascii="Times New Roman" w:eastAsia="Times New Roman" w:hAnsi="Times New Roman"/>
-        </w:rPr>
-      </w:pPr>
-    </w:p>
-    <w:p>
-      <w:pPr>
-        <w:spacing w:line="200" w:lineRule="exact"/>
-        <w:rPr>
-          <w:rFonts w:ascii="Times New Roman" w:eastAsia="Times New Roman" w:hAnsi="Times New Roman"/>
-        </w:rPr>
-      </w:pPr>
-    </w:p>
-    <w:p>
-      <w:pPr>
-        <w:spacing w:line="200" w:lineRule="exact"/>
-        <w:rPr>
-          <w:rFonts w:ascii="Times New Roman" w:eastAsia="Times New Roman" w:hAnsi="Times New Roman"/>
-        </w:rPr>
-      </w:pPr>
-    </w:p>
-    <w:p>
-      <w:pPr>
-        <w:spacing w:line="200" w:lineRule="exact"/>
-        <w:rPr>
-          <w:rFonts w:ascii="Times New Roman" w:eastAsia="Times New Roman" w:hAnsi="Times New Roman"/>
-        </w:rPr>
-      </w:pPr>
-    </w:p>
-    <w:p>
-      <w:pPr>
-        <w:spacing w:line="200" w:lineRule="exact"/>
-        <w:rPr>
-          <w:rFonts w:ascii="Times New Roman" w:eastAsia="Times New Roman" w:hAnsi="Times New Roman"/>
-        </w:rPr>
-      </w:pPr>
-    </w:p>
-    <w:p>
-      <w:pPr>
-        <w:spacing w:line="200" w:lineRule="exact"/>
-        <w:rPr>
-          <w:rFonts w:ascii="Times New Roman" w:eastAsia="Times New Roman" w:hAnsi="Times New Roman"/>
-        </w:rPr>
-      </w:pPr>
-    </w:p>
-    <w:p>
-      <w:pPr>
-        <w:spacing w:line="200" w:lineRule="exact"/>
-        <w:rPr>
-          <w:rFonts w:ascii="Times New Roman" w:eastAsia="Times New Roman" w:hAnsi="Times New Roman"/>
-        </w:rPr>
-      </w:pPr>
-    </w:p>
-    <w:p>
-      <w:pPr>
-        <w:spacing w:line="200" w:lineRule="exact"/>
-        <w:rPr>
-          <w:rFonts w:ascii="Times New Roman" w:eastAsia="Times New Roman" w:hAnsi="Times New Roman"/>
-        </w:rPr>
-      </w:pPr>
-    </w:p>
-    <w:p>
-      <w:pPr>
-        <w:spacing w:line="200" w:lineRule="exact"/>
-        <w:rPr>
-          <w:rFonts w:ascii="Times New Roman" w:eastAsia="Times New Roman" w:hAnsi="Times New Roman"/>
-        </w:rPr>
-      </w:pPr>
-    </w:p>
-    <w:p>
-      <w:pPr>
-        <w:spacing w:line="200" w:lineRule="exact"/>
-        <w:rPr>
-          <w:rFonts w:ascii="Times New Roman" w:eastAsia="Times New Roman" w:hAnsi="Times New Roman"/>
-        </w:rPr>
-      </w:pPr>
-    </w:p>
-    <w:p>
-      <w:pPr>
-        <w:spacing w:line="200" w:lineRule="exact"/>
-        <w:rPr>
-          <w:rFonts w:ascii="Times New Roman" w:eastAsia="Times New Roman" w:hAnsi="Times New Roman"/>
-        </w:rPr>
-      </w:pPr>
-    </w:p>
-    <w:p>
-      <w:pPr>
-        <w:spacing w:line="200" w:lineRule="exact"/>
-        <w:rPr>
-          <w:rFonts w:ascii="Times New Roman" w:eastAsia="Times New Roman" w:hAnsi="Times New Roman"/>
-        </w:rPr>
-      </w:pPr>
-    </w:p>
-    <w:p>
-      <w:pPr>
-        <w:spacing w:line="200" w:lineRule="exact"/>
-        <w:rPr>
-          <w:rFonts w:ascii="Times New Roman" w:eastAsia="Times New Roman" w:hAnsi="Times New Roman"/>
-        </w:rPr>
-      </w:pPr>
-    </w:p>
-    <w:p>
-      <w:pPr>
-        <w:spacing w:line="200" w:lineRule="exact"/>
-        <w:rPr>
-          <w:rFonts w:ascii="Times New Roman" w:eastAsia="Times New Roman" w:hAnsi="Times New Roman"/>
-        </w:rPr>
-      </w:pPr>
-    </w:p>
-    <w:p>
-      <w:pPr>
-        <w:spacing w:line="200" w:lineRule="exact"/>
-        <w:rPr>
-          <w:rFonts w:ascii="Times New Roman" w:eastAsia="Times New Roman" w:hAnsi="Times New Roman"/>
-        </w:rPr>
-      </w:pPr>
-    </w:p>
-    <w:p>
-      <w:pPr>
-        <w:spacing w:line="200" w:lineRule="exact"/>
-        <w:rPr>
-          <w:rFonts w:ascii="Times New Roman" w:eastAsia="Times New Roman" w:hAnsi="Times New Roman"/>
-        </w:rPr>
-      </w:pPr>
-    </w:p>
-    <w:p>
-      <w:pPr>
-        <w:spacing w:line="200" w:lineRule="exact"/>
-        <w:rPr>
-          <w:rFonts w:ascii="Times New Roman" w:eastAsia="Times New Roman" w:hAnsi="Times New Roman"/>
-        </w:rPr>
-      </w:pPr>
-    </w:p>
-    <w:p>
-      <w:pPr>
-        <w:spacing w:line="200" w:lineRule="exact"/>
-        <w:rPr>
-          <w:rFonts w:ascii="Times New Roman" w:eastAsia="Times New Roman" w:hAnsi="Times New Roman"/>
-        </w:rPr>
-      </w:pPr>
-    </w:p>
-    <w:p>
-      <w:pPr>
-        <w:spacing w:line="200" w:lineRule="exact"/>
-        <w:rPr>
-          <w:rFonts w:ascii="Times New Roman" w:eastAsia="Times New Roman" w:hAnsi="Times New Roman"/>
-        </w:rPr>
-      </w:pPr>
-    </w:p>
-    <w:p>
-      <w:pPr>
-        <w:spacing w:line="200" w:lineRule="exact"/>
-        <w:rPr>
-          <w:rFonts w:ascii="Times New Roman" w:eastAsia="Times New Roman" w:hAnsi="Times New Roman"/>
-        </w:rPr>
-      </w:pPr>
-    </w:p>
-    <w:p>
-      <w:pPr>
-        <w:spacing w:line="200" w:lineRule="exact"/>
-        <w:rPr>
-          <w:rFonts w:ascii="Times New Roman" w:eastAsia="Times New Roman" w:hAnsi="Times New Roman"/>
-        </w:rPr>
-      </w:pPr>
-    </w:p>
-    <w:p>
-      <w:pPr>
-        <w:spacing w:line="200" w:lineRule="exact"/>
-        <w:rPr>
-          <w:rFonts w:ascii="Times New Roman" w:eastAsia="Times New Roman" w:hAnsi="Times New Roman"/>
-        </w:rPr>
-      </w:pPr>
-    </w:p>
-    <w:p>
-      <w:pPr>
-        <w:spacing w:line="200" w:lineRule="exact"/>
-        <w:rPr>
-          <w:rFonts w:ascii="Times New Roman" w:eastAsia="Times New Roman" w:hAnsi="Times New Roman"/>
-        </w:rPr>
-      </w:pPr>
-    </w:p>
-    <w:p>
-      <w:pPr>
-        <w:spacing w:line="200" w:lineRule="exact"/>
-        <w:rPr>
-          <w:rFonts w:ascii="Times New Roman" w:eastAsia="Times New Roman" w:hAnsi="Times New Roman"/>
-        </w:rPr>
-      </w:pPr>
-    </w:p>
-    <w:p>
-      <w:pPr>
-        <w:spacing w:line="200" w:lineRule="exact"/>
-        <w:rPr>
-          <w:rFonts w:ascii="Times New Roman" w:eastAsia="Times New Roman" w:hAnsi="Times New Roman"/>
-        </w:rPr>
-      </w:pPr>
-    </w:p>
-    <w:p>
-      <w:pPr>
-        <w:spacing w:line="200" w:lineRule="exact"/>
-        <w:rPr>
-          <w:rFonts w:ascii="Times New Roman" w:eastAsia="Times New Roman" w:hAnsi="Times New Roman"/>
-        </w:rPr>
-      </w:pPr>
-    </w:p>
-    <w:p>
-      <w:pPr>
-        <w:spacing w:line="200" w:lineRule="exact"/>
-        <w:rPr>
-          <w:rFonts w:ascii="Times New Roman" w:eastAsia="Times New Roman" w:hAnsi="Times New Roman"/>
-        </w:rPr>
-      </w:pPr>
-    </w:p>
-    <w:p>
-      <w:pPr>
-        <w:spacing w:line="200" w:lineRule="exact"/>
-        <w:rPr>
-          <w:rFonts w:ascii="Times New Roman" w:eastAsia="Times New Roman" w:hAnsi="Times New Roman"/>
-        </w:rPr>
-      </w:pPr>
-    </w:p>
-    <w:p>
-      <w:pPr>
-        <w:spacing w:line="200" w:lineRule="exact"/>
-        <w:rPr>
-          <w:rFonts w:ascii="Times New Roman" w:eastAsia="Times New Roman" w:hAnsi="Times New Roman"/>
-        </w:rPr>
-      </w:pPr>
-    </w:p>
-    <w:p>
-      <w:pPr>
-        <w:spacing w:line="200" w:lineRule="exact"/>
-        <w:rPr>
-          <w:rFonts w:ascii="Times New Roman" w:eastAsia="Times New Roman" w:hAnsi="Times New Roman"/>
-        </w:rPr>
-      </w:pPr>
+        <w:t xml:space="preserve"> 2017</w:t>
+      </w:r>
+      <w:bookmarkStart w:id="0" w:name="_GoBack"/>
+      <w:bookmarkEnd w:id="0"/>
     </w:p>
     <w:p>
       <w:pPr>
@@ -1314,13 +454,15 @@
           <w:docGrid w:linePitch="360"/>
         </w:sectPr>
       </w:pPr>
+      <w:bookmarkStart w:id="1" w:name="page2"/>
+      <w:bookmarkEnd w:id="1"/>
     </w:p>
     <w:p>
       <w:pPr>
         <w:pStyle w:val="Heading1"/>
       </w:pPr>
-      <w:bookmarkStart w:id="1" w:name="page3"/>
-      <w:bookmarkEnd w:id="1"/>
+      <w:bookmarkStart w:id="2" w:name="page3"/>
+      <w:bookmarkEnd w:id="2"/>
       <w:r>
         <w:t>INTRODUCTION</w:t>
       </w:r>
@@ -1959,8 +1101,8 @@
           <w:szCs w:val="24"/>
         </w:rPr>
       </w:pPr>
-      <w:bookmarkStart w:id="2" w:name="page4"/>
-      <w:bookmarkEnd w:id="2"/>
+      <w:bookmarkStart w:id="3" w:name="page4"/>
+      <w:bookmarkEnd w:id="3"/>
       <w:r>
         <w:rPr>
           <w:rFonts w:eastAsia="Times New Roman" w:cs="Calibri"/>
@@ -2671,8 +1813,8 @@
       <w:pPr>
         <w:pStyle w:val="Heading1"/>
       </w:pPr>
-      <w:bookmarkStart w:id="3" w:name="page5"/>
-      <w:bookmarkEnd w:id="3"/>
+      <w:bookmarkStart w:id="4" w:name="page5"/>
+      <w:bookmarkEnd w:id="4"/>
       <w:r>
         <w:t>ROLES AND RESPONSIBILITIES</w:t>
       </w:r>
@@ -3395,8 +2537,6 @@
           <w:szCs w:val="24"/>
         </w:rPr>
       </w:pPr>
-      <w:bookmarkStart w:id="4" w:name="_GoBack"/>
-      <w:bookmarkEnd w:id="4"/>
     </w:p>
     <w:p>
       <w:pPr>

</xml_diff>